<commit_message>
Pergunta adicionada e link da página atualizado
</commit_message>
<xml_diff>
--- a/Questionario.docx
+++ b/Questionario.docx
@@ -20,7 +20,6 @@
         <w:t>Assinale apenas uma resposta, com exceção das perguntam que têm indicação para mais do que uma. Agradecemos desde já a sua colaboração.</w:t>
       </w:r>
     </w:p>
-    <w:p/>
     <w:p>
       <w:pPr>
         <w:pStyle w:val="Cabealho1"/>
@@ -194,36 +193,127 @@
           <w:b/>
           <w:sz w:val="28"/>
         </w:rPr>
-        <w:t>Tem algum tipo de limitação física?</w:t>
-      </w:r>
-    </w:p>
-    <w:p>
-      <w:pPr>
-        <w:pStyle w:val="PargrafodaLista"/>
-        <w:numPr>
-          <w:ilvl w:val="0"/>
-          <w:numId w:val="3"/>
-        </w:numPr>
-      </w:pPr>
-      <w:r>
-        <w:t>Sim</w:t>
-      </w:r>
-    </w:p>
-    <w:p>
-      <w:pPr>
-        <w:pStyle w:val="PargrafodaLista"/>
-        <w:numPr>
-          <w:ilvl w:val="0"/>
-          <w:numId w:val="3"/>
-        </w:numPr>
-      </w:pPr>
-      <w:r>
-        <w:t>Não</w:t>
-      </w:r>
-    </w:p>
-    <w:p>
-      <w:pPr>
-        <w:pStyle w:val="PargrafodaLista"/>
+        <w:t>Qual a sua ocupação?</w:t>
+      </w:r>
+    </w:p>
+    <w:p>
+      <w:pPr>
+        <w:pStyle w:val="PargrafodaLista"/>
+        <w:numPr>
+          <w:ilvl w:val="0"/>
+          <w:numId w:val="3"/>
+        </w:numPr>
+      </w:pPr>
+      <w:r>
+        <w:t>Desempregado</w:t>
+      </w:r>
+    </w:p>
+    <w:p>
+      <w:pPr>
+        <w:pStyle w:val="PargrafodaLista"/>
+        <w:numPr>
+          <w:ilvl w:val="0"/>
+          <w:numId w:val="3"/>
+        </w:numPr>
+      </w:pPr>
+      <w:r>
+        <w:t>Estudante</w:t>
+      </w:r>
+    </w:p>
+    <w:p>
+      <w:pPr>
+        <w:pStyle w:val="PargrafodaLista"/>
+        <w:numPr>
+          <w:ilvl w:val="0"/>
+          <w:numId w:val="3"/>
+        </w:numPr>
+      </w:pPr>
+      <w:r>
+        <w:t>Trabalhador</w:t>
+      </w:r>
+    </w:p>
+    <w:p>
+      <w:pPr>
+        <w:pStyle w:val="PargrafodaLista"/>
+        <w:numPr>
+          <w:ilvl w:val="0"/>
+          <w:numId w:val="3"/>
+        </w:numPr>
+      </w:pPr>
+      <w:r>
+        <w:t xml:space="preserve">Outra: </w:t>
+      </w:r>
+      <w:r>
+        <w:rPr>
+          <w:u w:val="single"/>
+        </w:rPr>
+        <w:tab/>
+      </w:r>
+      <w:r>
+        <w:rPr>
+          <w:u w:val="single"/>
+        </w:rPr>
+        <w:tab/>
+      </w:r>
+      <w:r>
+        <w:rPr>
+          <w:u w:val="single"/>
+        </w:rPr>
+        <w:tab/>
+      </w:r>
+      <w:r>
+        <w:rPr>
+          <w:u w:val="single"/>
+        </w:rPr>
+        <w:tab/>
+      </w:r>
+      <w:r>
+        <w:rPr>
+          <w:u w:val="single"/>
+        </w:rPr>
+        <w:tab/>
+      </w:r>
+      <w:r>
+        <w:rPr>
+          <w:u w:val="single"/>
+        </w:rPr>
+        <w:tab/>
+      </w:r>
+      <w:r>
+        <w:rPr>
+          <w:u w:val="single"/>
+        </w:rPr>
+        <w:tab/>
+      </w:r>
+      <w:r>
+        <w:rPr>
+          <w:u w:val="single"/>
+        </w:rPr>
+        <w:tab/>
+      </w:r>
+      <w:r>
+        <w:rPr>
+          <w:u w:val="single"/>
+        </w:rPr>
+        <w:tab/>
+      </w:r>
+      <w:r>
+        <w:rPr>
+          <w:u w:val="single"/>
+        </w:rPr>
+        <w:tab/>
+      </w:r>
+      <w:bookmarkStart w:id="0" w:name="_GoBack"/>
+      <w:bookmarkEnd w:id="0"/>
+    </w:p>
+    <w:p>
+      <w:pPr>
+        <w:pStyle w:val="PargrafodaLista"/>
+        <w:ind w:left="792"/>
+        <w:rPr>
+          <w:b/>
+          <w:sz w:val="28"/>
+        </w:rPr>
       </w:pPr>
     </w:p>
     <w:p>
@@ -243,6 +333,55 @@
           <w:b/>
           <w:sz w:val="28"/>
         </w:rPr>
+        <w:t>Tem algum tipo de limitação física?</w:t>
+      </w:r>
+    </w:p>
+    <w:p>
+      <w:pPr>
+        <w:pStyle w:val="PargrafodaLista"/>
+        <w:numPr>
+          <w:ilvl w:val="0"/>
+          <w:numId w:val="3"/>
+        </w:numPr>
+      </w:pPr>
+      <w:r>
+        <w:t>Sim</w:t>
+      </w:r>
+    </w:p>
+    <w:p>
+      <w:pPr>
+        <w:pStyle w:val="PargrafodaLista"/>
+        <w:numPr>
+          <w:ilvl w:val="0"/>
+          <w:numId w:val="3"/>
+        </w:numPr>
+      </w:pPr>
+      <w:r>
+        <w:t>Não</w:t>
+      </w:r>
+    </w:p>
+    <w:p>
+      <w:pPr>
+        <w:pStyle w:val="PargrafodaLista"/>
+      </w:pPr>
+    </w:p>
+    <w:p>
+      <w:pPr>
+        <w:pStyle w:val="PargrafodaLista"/>
+        <w:numPr>
+          <w:ilvl w:val="1"/>
+          <w:numId w:val="4"/>
+        </w:numPr>
+        <w:rPr>
+          <w:b/>
+          <w:sz w:val="28"/>
+        </w:rPr>
+      </w:pPr>
+      <w:r>
+        <w:rPr>
+          <w:b/>
+          <w:sz w:val="28"/>
+        </w:rPr>
         <w:t>Se sim, qual? Se não, avance para a próxima pergunta.</w:t>
       </w:r>
     </w:p>
@@ -293,8 +432,6 @@
       <w:r>
         <w:t>Visual</w:t>
       </w:r>
-    </w:p>
-    <w:p>
       <w:r>
         <w:br w:type="page"/>
       </w:r>
@@ -1523,10 +1660,7 @@
         <w:t>Cantar</w:t>
       </w:r>
     </w:p>
-    <w:p>
-      <w:bookmarkStart w:id="0" w:name="_GoBack"/>
-      <w:bookmarkEnd w:id="0"/>
-    </w:p>
+    <w:p/>
     <w:p>
       <w:pPr>
         <w:pStyle w:val="PargrafodaLista"/>
@@ -5639,7 +5773,7 @@
 </file>
 
 <file path=customXml/itemProps1.xml><?xml version="1.0" encoding="utf-8"?>
-<ds:datastoreItem xmlns:ds="http://schemas.openxmlformats.org/officeDocument/2006/customXml" ds:itemID="{A81E57CD-97B5-4841-B47E-8F4836C8ACE0}">
+<ds:datastoreItem xmlns:ds="http://schemas.openxmlformats.org/officeDocument/2006/customXml" ds:itemID="{41BAB45F-AC15-4847-AEAB-4FC9B5A415B7}">
   <ds:schemaRefs>
     <ds:schemaRef ds:uri="http://schemas.openxmlformats.org/officeDocument/2006/bibliography"/>
   </ds:schemaRefs>

</xml_diff>

<commit_message>
Coisas atualizadas que me esqueci
</commit_message>
<xml_diff>
--- a/Questionario.docx
+++ b/Questionario.docx
@@ -303,8 +303,6 @@
         </w:rPr>
         <w:tab/>
       </w:r>
-      <w:bookmarkStart w:id="0" w:name="_GoBack"/>
-      <w:bookmarkEnd w:id="0"/>
     </w:p>
     <w:p>
       <w:pPr>
@@ -3331,13 +3329,48 @@
         <w:jc w:val="left"/>
       </w:pPr>
       <w:r>
-        <w:t>SUPONHA AGORA, QUE DISPÕE NO SEU BAR DE UMA MESA INTERATIVA: O SEU ECRÃ SENSÍVEL AO TOQUE TORNA-O FÁCIL DE USAR,</w:t>
-      </w:r>
+        <w:t>Suponha agora</w:t>
+      </w:r>
+      <w:r>
+        <w:t xml:space="preserve">, </w:t>
+      </w:r>
+      <w:r>
+        <w:t>que dispõe no seu bar de uma mesa interativa: o</w:t>
+      </w:r>
+      <w:bookmarkStart w:id="0" w:name="_GoBack"/>
+      <w:bookmarkEnd w:id="0"/>
       <w:r>
         <w:t xml:space="preserve"> </w:t>
       </w:r>
       <w:r>
-        <w:t>E OS VÁRIOS SENSORES E CÂMARAS AO SEU DISPOR NA MESA PODEM TORNAR A SUA VISITA MAIS AGRADÁVEL.</w:t>
+        <w:t>seu ecrã sensível ao toque</w:t>
+      </w:r>
+      <w:r>
+        <w:t xml:space="preserve"> </w:t>
+      </w:r>
+      <w:r>
+        <w:t>torna-o fácil de usar, e os vários sensores e</w:t>
+      </w:r>
+      <w:r>
+        <w:t xml:space="preserve"> </w:t>
+      </w:r>
+      <w:r>
+        <w:t>câmaras ao seu dispor</w:t>
+      </w:r>
+      <w:r>
+        <w:t xml:space="preserve"> </w:t>
+      </w:r>
+      <w:r>
+        <w:t>na mesa podem tornar</w:t>
+      </w:r>
+      <w:r>
+        <w:t xml:space="preserve"> </w:t>
+      </w:r>
+      <w:r>
+        <w:t>a sua visita mais agradável</w:t>
+      </w:r>
+      <w:r>
+        <w:t>.</w:t>
       </w:r>
     </w:p>
     <w:p/>
@@ -5773,7 +5806,7 @@
 </file>
 
 <file path=customXml/itemProps1.xml><?xml version="1.0" encoding="utf-8"?>
-<ds:datastoreItem xmlns:ds="http://schemas.openxmlformats.org/officeDocument/2006/customXml" ds:itemID="{41BAB45F-AC15-4847-AEAB-4FC9B5A415B7}">
+<ds:datastoreItem xmlns:ds="http://schemas.openxmlformats.org/officeDocument/2006/customXml" ds:itemID="{8D34F3AA-26B8-BA44-B40A-4F464EE3701A}">
   <ds:schemaRefs>
     <ds:schemaRef ds:uri="http://schemas.openxmlformats.org/officeDocument/2006/bibliography"/>
   </ds:schemaRefs>

</xml_diff>